<commit_message>
Fixed up the form validation on the playdates page, update the documentation to include all the new database changes.
</commit_message>
<xml_diff>
--- a/Pets_R_Us/Documentation/Pseudo Code/Pseudo Code.docx
+++ b/Pets_R_Us/Documentation/Pseudo Code/Pseudo Code.docx
@@ -1,6 +1,6 @@
 
 <file path=word/document.xml><?xml version="1.0" encoding="utf-8"?>
-<w:document xmlns:wpc="http://schemas.microsoft.com/office/word/2010/wordprocessingCanvas" xmlns:cx="http://schemas.microsoft.com/office/drawing/2014/chartex" xmlns:cx1="http://schemas.microsoft.com/office/drawing/2015/9/8/chartex" xmlns:cx2="http://schemas.microsoft.com/office/drawing/2015/10/21/chartex" xmlns:cx3="http://schemas.microsoft.com/office/drawing/2016/5/9/chartex" xmlns:cx4="http://schemas.microsoft.com/office/drawing/2016/5/10/chartex" xmlns:cx5="http://schemas.microsoft.com/office/drawing/2016/5/11/chartex" xmlns:cx6="http://schemas.microsoft.com/office/drawing/2016/5/12/chartex" xmlns:cx7="http://schemas.microsoft.com/office/drawing/2016/5/13/chartex" xmlns:cx8="http://schemas.microsoft.com/office/drawing/2016/5/14/chartex" xmlns:mc="http://schemas.openxmlformats.org/markup-compatibility/2006" xmlns:aink="http://schemas.microsoft.com/office/drawing/2016/ink" xmlns:am3d="http://schemas.microsoft.com/office/drawing/2017/model3d" xmlns:o="urn:schemas-microsoft-com:office:office" xmlns:r="http://schemas.openxmlformats.org/officeDocument/2006/relationships" xmlns:m="http://schemas.openxmlformats.org/officeDocument/2006/math" xmlns:v="urn:schemas-microsoft-com:vml" xmlns:wp14="http://schemas.microsoft.com/office/word/2010/wordprocessingDrawing" xmlns:wp="http://schemas.openxmlformats.org/drawingml/2006/wordprocessingDrawing" xmlns:w10="urn:schemas-microsoft-com:office:word" xmlns:w="http://schemas.openxmlformats.org/wordprocessingml/2006/main" xmlns:w14="http://schemas.microsoft.com/office/word/2010/wordml" xmlns:w15="http://schemas.microsoft.com/office/word/2012/wordml" xmlns:w16cex="http://schemas.microsoft.com/office/word/2018/wordml/cex" xmlns:w16cid="http://schemas.microsoft.com/office/word/2016/wordml/cid" xmlns:w16="http://schemas.microsoft.com/office/word/2018/wordml" xmlns:w16sdtdh="http://schemas.microsoft.com/office/word/2020/wordml/sdtdatahash" xmlns:w16se="http://schemas.microsoft.com/office/word/2015/wordml/symex" xmlns:wpg="http://schemas.microsoft.com/office/word/2010/wordprocessingGroup" xmlns:wpi="http://schemas.microsoft.com/office/word/2010/wordprocessingInk" xmlns:wne="http://schemas.microsoft.com/office/word/2006/wordml" xmlns:wps="http://schemas.microsoft.com/office/word/2010/wordprocessingShape" mc:Ignorable="w14 w15 w16se w16cid w16 w16cex w16sdtdh wp14">
+<w:document xmlns:wpc="http://schemas.microsoft.com/office/word/2010/wordprocessingCanvas" xmlns:cx="http://schemas.microsoft.com/office/drawing/2014/chartex" xmlns:cx1="http://schemas.microsoft.com/office/drawing/2015/9/8/chartex" xmlns:cx2="http://schemas.microsoft.com/office/drawing/2015/10/21/chartex" xmlns:cx3="http://schemas.microsoft.com/office/drawing/2016/5/9/chartex" xmlns:cx4="http://schemas.microsoft.com/office/drawing/2016/5/10/chartex" xmlns:cx5="http://schemas.microsoft.com/office/drawing/2016/5/11/chartex" xmlns:cx6="http://schemas.microsoft.com/office/drawing/2016/5/12/chartex" xmlns:cx7="http://schemas.microsoft.com/office/drawing/2016/5/13/chartex" xmlns:cx8="http://schemas.microsoft.com/office/drawing/2016/5/14/chartex" xmlns:mc="http://schemas.openxmlformats.org/markup-compatibility/2006" xmlns:aink="http://schemas.microsoft.com/office/drawing/2016/ink" xmlns:am3d="http://schemas.microsoft.com/office/drawing/2017/model3d" xmlns:o="urn:schemas-microsoft-com:office:office" xmlns:oel="http://schemas.microsoft.com/office/2019/extlst" xmlns:r="http://schemas.openxmlformats.org/officeDocument/2006/relationships" xmlns:m="http://schemas.openxmlformats.org/officeDocument/2006/math" xmlns:v="urn:schemas-microsoft-com:vml" xmlns:wp14="http://schemas.microsoft.com/office/word/2010/wordprocessingDrawing" xmlns:wp="http://schemas.openxmlformats.org/drawingml/2006/wordprocessingDrawing" xmlns:w10="urn:schemas-microsoft-com:office:word" xmlns:w="http://schemas.openxmlformats.org/wordprocessingml/2006/main" xmlns:w14="http://schemas.microsoft.com/office/word/2010/wordml" xmlns:w15="http://schemas.microsoft.com/office/word/2012/wordml" xmlns:w16cex="http://schemas.microsoft.com/office/word/2018/wordml/cex" xmlns:w16cid="http://schemas.microsoft.com/office/word/2016/wordml/cid" xmlns:w16="http://schemas.microsoft.com/office/word/2018/wordml" xmlns:w16sdtdh="http://schemas.microsoft.com/office/word/2020/wordml/sdtdatahash" xmlns:w16se="http://schemas.microsoft.com/office/word/2015/wordml/symex" xmlns:wpg="http://schemas.microsoft.com/office/word/2010/wordprocessingGroup" xmlns:wpi="http://schemas.microsoft.com/office/word/2010/wordprocessingInk" xmlns:wne="http://schemas.microsoft.com/office/word/2006/wordml" xmlns:wps="http://schemas.microsoft.com/office/word/2010/wordprocessingShape" mc:Ignorable="w14 w15 w16se w16cid w16 w16cex w16sdtdh wp14">
   <w:body>
     <w:p>
       <w:pPr>
@@ -14,6 +14,7 @@
           <w:szCs w:val="28"/>
         </w:rPr>
       </w:pPr>
+      <w:proofErr w:type="gramStart"/>
       <w:r>
         <w:rPr>
           <w:b/>
@@ -23,8 +24,9 @@
           <w:sz w:val="28"/>
           <w:szCs w:val="28"/>
         </w:rPr>
-        <w:t xml:space="preserve">Pets  R Us – </w:t>
-      </w:r>
+        <w:t>Pets  R</w:t>
+      </w:r>
+      <w:proofErr w:type="gramEnd"/>
       <w:r>
         <w:rPr>
           <w:b/>
@@ -34,7 +36,7 @@
           <w:sz w:val="28"/>
           <w:szCs w:val="28"/>
         </w:rPr>
-        <w:t>Pseudo</w:t>
+        <w:t xml:space="preserve"> Us – </w:t>
       </w:r>
       <w:r>
         <w:rPr>
@@ -45,6 +47,17 @@
           <w:sz w:val="28"/>
           <w:szCs w:val="28"/>
         </w:rPr>
+        <w:t>Pseudo</w:t>
+      </w:r>
+      <w:r>
+        <w:rPr>
+          <w:b/>
+          <w:bCs/>
+          <w:i/>
+          <w:iCs/>
+          <w:sz w:val="28"/>
+          <w:szCs w:val="28"/>
+        </w:rPr>
         <w:t xml:space="preserve"> Code</w:t>
       </w:r>
     </w:p>
@@ -92,7 +105,15 @@
         <w:pStyle w:val="ListBullet"/>
       </w:pPr>
       <w:r>
-        <w:t>System sets user preface of pet (cat, dog or both)</w:t>
+        <w:t xml:space="preserve">System sets user preface of pet (cat, </w:t>
+      </w:r>
+      <w:proofErr w:type="gramStart"/>
+      <w:r>
+        <w:t>dog</w:t>
+      </w:r>
+      <w:proofErr w:type="gramEnd"/>
+      <w:r>
+        <w:t xml:space="preserve"> or both)</w:t>
       </w:r>
     </w:p>
     <w:p>
@@ -155,7 +176,15 @@
         <w:pStyle w:val="ListBullet"/>
       </w:pPr>
       <w:r>
-        <w:t>User sets their preferred pet (cat, dog or both)</w:t>
+        <w:t xml:space="preserve">User sets their preferred pet (cat, </w:t>
+      </w:r>
+      <w:proofErr w:type="gramStart"/>
+      <w:r>
+        <w:t>dog</w:t>
+      </w:r>
+      <w:proofErr w:type="gramEnd"/>
+      <w:r>
+        <w:t xml:space="preserve"> or both)</w:t>
       </w:r>
     </w:p>
     <w:p>
@@ -377,6 +406,260 @@
       <w:r>
         <w:t>System reloads profile page</w:t>
       </w:r>
+    </w:p>
+    <w:p>
+      <w:pPr>
+        <w:pStyle w:val="ListBullet"/>
+        <w:numPr>
+          <w:ilvl w:val="0"/>
+          <w:numId w:val="0"/>
+        </w:numPr>
+        <w:ind w:left="360" w:hanging="360"/>
+      </w:pPr>
+    </w:p>
+    <w:p>
+      <w:pPr>
+        <w:pStyle w:val="ListBullet"/>
+        <w:numPr>
+          <w:ilvl w:val="0"/>
+          <w:numId w:val="0"/>
+        </w:numPr>
+        <w:ind w:left="360" w:hanging="360"/>
+        <w:rPr>
+          <w:b/>
+          <w:bCs/>
+        </w:rPr>
+      </w:pPr>
+      <w:r>
+        <w:rPr>
+          <w:b/>
+          <w:bCs/>
+        </w:rPr>
+        <w:t xml:space="preserve">Sending </w:t>
+      </w:r>
+      <w:r>
+        <w:rPr>
+          <w:b/>
+          <w:bCs/>
+        </w:rPr>
+        <w:t xml:space="preserve">Playdate – </w:t>
+      </w:r>
+    </w:p>
+    <w:p>
+      <w:pPr>
+        <w:pStyle w:val="ListBullet"/>
+      </w:pPr>
+      <w:r>
+        <w:t>User presses new playdate button</w:t>
+      </w:r>
+    </w:p>
+    <w:p>
+      <w:pPr>
+        <w:pStyle w:val="ListBullet"/>
+      </w:pPr>
+      <w:r>
+        <w:t>System loads form</w:t>
+      </w:r>
+      <w:r>
+        <w:t xml:space="preserve"> </w:t>
+      </w:r>
+    </w:p>
+    <w:p>
+      <w:pPr>
+        <w:pStyle w:val="ListBullet"/>
+      </w:pPr>
+      <w:r>
+        <w:t>System loads the dropdown with the user pet breeds from the database</w:t>
+      </w:r>
+    </w:p>
+    <w:p>
+      <w:pPr>
+        <w:pStyle w:val="ListBullet"/>
+      </w:pPr>
+      <w:r>
+        <w:t xml:space="preserve">User </w:t>
+      </w:r>
+      <w:r>
+        <w:t>selects the pet they want to go on a playdate with</w:t>
+      </w:r>
+    </w:p>
+    <w:p>
+      <w:pPr>
+        <w:pStyle w:val="ListBullet"/>
+      </w:pPr>
+      <w:r>
+        <w:t>System loads the associated user id into a hidden field</w:t>
+      </w:r>
+      <w:r>
+        <w:t xml:space="preserve"> </w:t>
+      </w:r>
+    </w:p>
+    <w:p>
+      <w:pPr>
+        <w:pStyle w:val="ListBullet"/>
+      </w:pPr>
+      <w:r>
+        <w:t xml:space="preserve">User fills out other fields </w:t>
+      </w:r>
+    </w:p>
+    <w:p>
+      <w:pPr>
+        <w:pStyle w:val="ListBullet"/>
+      </w:pPr>
+      <w:r>
+        <w:t xml:space="preserve">User </w:t>
+      </w:r>
+      <w:r>
+        <w:t>hits the send button</w:t>
+      </w:r>
+    </w:p>
+    <w:p>
+      <w:pPr>
+        <w:pStyle w:val="ListBullet"/>
+      </w:pPr>
+      <w:r>
+        <w:t xml:space="preserve">System </w:t>
+      </w:r>
+      <w:r>
+        <w:t xml:space="preserve">checks that the model state is valid </w:t>
+      </w:r>
+    </w:p>
+    <w:p>
+      <w:pPr>
+        <w:pStyle w:val="ListBullet"/>
+      </w:pPr>
+      <w:r>
+        <w:t>If the model state is valid the system uploads the information to the database</w:t>
+      </w:r>
+    </w:p>
+    <w:p>
+      <w:pPr>
+        <w:pStyle w:val="ListBullet"/>
+      </w:pPr>
+      <w:r>
+        <w:lastRenderedPageBreak/>
+        <w:t>System returns the user to the index page</w:t>
+      </w:r>
+    </w:p>
+    <w:p>
+      <w:pPr>
+        <w:pStyle w:val="ListBullet"/>
+        <w:numPr>
+          <w:ilvl w:val="0"/>
+          <w:numId w:val="0"/>
+        </w:numPr>
+        <w:ind w:left="360" w:hanging="360"/>
+      </w:pPr>
+    </w:p>
+    <w:p>
+      <w:pPr>
+        <w:pStyle w:val="ListBullet"/>
+        <w:numPr>
+          <w:ilvl w:val="0"/>
+          <w:numId w:val="0"/>
+        </w:numPr>
+        <w:ind w:left="360" w:hanging="360"/>
+        <w:rPr>
+          <w:b/>
+          <w:bCs/>
+        </w:rPr>
+      </w:pPr>
+      <w:r>
+        <w:rPr>
+          <w:b/>
+          <w:bCs/>
+        </w:rPr>
+        <w:t xml:space="preserve">Accepting Playdate – </w:t>
+      </w:r>
+    </w:p>
+    <w:p>
+      <w:pPr>
+        <w:pStyle w:val="ListBullet"/>
+      </w:pPr>
+      <w:r>
+        <w:t>User clicks the playdate page</w:t>
+      </w:r>
+    </w:p>
+    <w:p>
+      <w:pPr>
+        <w:pStyle w:val="ListBullet"/>
+      </w:pPr>
+      <w:r>
+        <w:t xml:space="preserve">System checks login user id against </w:t>
+      </w:r>
+      <w:r>
+        <w:t>the current playdates in the database</w:t>
+      </w:r>
+    </w:p>
+    <w:p>
+      <w:pPr>
+        <w:pStyle w:val="ListBullet"/>
+      </w:pPr>
+      <w:r>
+        <w:t>System loads the matching playdates into a table</w:t>
+      </w:r>
+    </w:p>
+    <w:p>
+      <w:pPr>
+        <w:pStyle w:val="ListBullet"/>
+      </w:pPr>
+      <w:r>
+        <w:t>System loads index page</w:t>
+      </w:r>
+    </w:p>
+    <w:p>
+      <w:pPr>
+        <w:pStyle w:val="ListBullet"/>
+      </w:pPr>
+      <w:r>
+        <w:t xml:space="preserve">User clicks on playdate they want to accept </w:t>
+      </w:r>
+    </w:p>
+    <w:p>
+      <w:pPr>
+        <w:pStyle w:val="ListBullet"/>
+      </w:pPr>
+      <w:r>
+        <w:t>System updates database with a true status</w:t>
+      </w:r>
+    </w:p>
+    <w:p>
+      <w:pPr>
+        <w:pStyle w:val="ListBullet"/>
+      </w:pPr>
+      <w:r>
+        <w:t>System reloads the index page with the update information</w:t>
+      </w:r>
+    </w:p>
+    <w:p>
+      <w:pPr>
+        <w:pStyle w:val="ListBullet"/>
+        <w:numPr>
+          <w:ilvl w:val="0"/>
+          <w:numId w:val="0"/>
+        </w:numPr>
+        <w:ind w:left="360" w:hanging="360"/>
+      </w:pPr>
+    </w:p>
+    <w:p>
+      <w:pPr>
+        <w:pStyle w:val="ListBullet"/>
+        <w:numPr>
+          <w:ilvl w:val="0"/>
+          <w:numId w:val="0"/>
+        </w:numPr>
+        <w:ind w:left="360" w:hanging="360"/>
+      </w:pPr>
+    </w:p>
+    <w:p>
+      <w:pPr>
+        <w:pStyle w:val="ListBullet"/>
+        <w:numPr>
+          <w:ilvl w:val="0"/>
+          <w:numId w:val="0"/>
+        </w:numPr>
+        <w:ind w:left="360" w:hanging="360"/>
+      </w:pPr>
     </w:p>
     <w:sectPr>
       <w:pgSz w:w="11906" w:h="16838"/>
@@ -389,7 +672,7 @@
 </file>
 
 <file path=word/endnotes.xml><?xml version="1.0" encoding="utf-8"?>
-<w:endnotes xmlns:wpc="http://schemas.microsoft.com/office/word/2010/wordprocessingCanvas" xmlns:cx="http://schemas.microsoft.com/office/drawing/2014/chartex" xmlns:cx1="http://schemas.microsoft.com/office/drawing/2015/9/8/chartex" xmlns:cx2="http://schemas.microsoft.com/office/drawing/2015/10/21/chartex" xmlns:cx3="http://schemas.microsoft.com/office/drawing/2016/5/9/chartex" xmlns:cx4="http://schemas.microsoft.com/office/drawing/2016/5/10/chartex" xmlns:cx5="http://schemas.microsoft.com/office/drawing/2016/5/11/chartex" xmlns:cx6="http://schemas.microsoft.com/office/drawing/2016/5/12/chartex" xmlns:cx7="http://schemas.microsoft.com/office/drawing/2016/5/13/chartex" xmlns:cx8="http://schemas.microsoft.com/office/drawing/2016/5/14/chartex" xmlns:mc="http://schemas.openxmlformats.org/markup-compatibility/2006" xmlns:aink="http://schemas.microsoft.com/office/drawing/2016/ink" xmlns:am3d="http://schemas.microsoft.com/office/drawing/2017/model3d" xmlns:o="urn:schemas-microsoft-com:office:office" xmlns:r="http://schemas.openxmlformats.org/officeDocument/2006/relationships" xmlns:m="http://schemas.openxmlformats.org/officeDocument/2006/math" xmlns:v="urn:schemas-microsoft-com:vml" xmlns:wp14="http://schemas.microsoft.com/office/word/2010/wordprocessingDrawing" xmlns:wp="http://schemas.openxmlformats.org/drawingml/2006/wordprocessingDrawing" xmlns:w10="urn:schemas-microsoft-com:office:word" xmlns:w="http://schemas.openxmlformats.org/wordprocessingml/2006/main" xmlns:w14="http://schemas.microsoft.com/office/word/2010/wordml" xmlns:w15="http://schemas.microsoft.com/office/word/2012/wordml" xmlns:w16cex="http://schemas.microsoft.com/office/word/2018/wordml/cex" xmlns:w16cid="http://schemas.microsoft.com/office/word/2016/wordml/cid" xmlns:w16="http://schemas.microsoft.com/office/word/2018/wordml" xmlns:w16sdtdh="http://schemas.microsoft.com/office/word/2020/wordml/sdtdatahash" xmlns:w16se="http://schemas.microsoft.com/office/word/2015/wordml/symex" xmlns:wpg="http://schemas.microsoft.com/office/word/2010/wordprocessingGroup" xmlns:wpi="http://schemas.microsoft.com/office/word/2010/wordprocessingInk" xmlns:wne="http://schemas.microsoft.com/office/word/2006/wordml" xmlns:wps="http://schemas.microsoft.com/office/word/2010/wordprocessingShape" mc:Ignorable="w14 w15 w16se w16cid w16 w16cex w16sdtdh wp14">
+<w:endnotes xmlns:wpc="http://schemas.microsoft.com/office/word/2010/wordprocessingCanvas" xmlns:cx="http://schemas.microsoft.com/office/drawing/2014/chartex" xmlns:cx1="http://schemas.microsoft.com/office/drawing/2015/9/8/chartex" xmlns:cx2="http://schemas.microsoft.com/office/drawing/2015/10/21/chartex" xmlns:cx3="http://schemas.microsoft.com/office/drawing/2016/5/9/chartex" xmlns:cx4="http://schemas.microsoft.com/office/drawing/2016/5/10/chartex" xmlns:cx5="http://schemas.microsoft.com/office/drawing/2016/5/11/chartex" xmlns:cx6="http://schemas.microsoft.com/office/drawing/2016/5/12/chartex" xmlns:cx7="http://schemas.microsoft.com/office/drawing/2016/5/13/chartex" xmlns:cx8="http://schemas.microsoft.com/office/drawing/2016/5/14/chartex" xmlns:mc="http://schemas.openxmlformats.org/markup-compatibility/2006" xmlns:aink="http://schemas.microsoft.com/office/drawing/2016/ink" xmlns:am3d="http://schemas.microsoft.com/office/drawing/2017/model3d" xmlns:o="urn:schemas-microsoft-com:office:office" xmlns:oel="http://schemas.microsoft.com/office/2019/extlst" xmlns:r="http://schemas.openxmlformats.org/officeDocument/2006/relationships" xmlns:m="http://schemas.openxmlformats.org/officeDocument/2006/math" xmlns:v="urn:schemas-microsoft-com:vml" xmlns:wp14="http://schemas.microsoft.com/office/word/2010/wordprocessingDrawing" xmlns:wp="http://schemas.openxmlformats.org/drawingml/2006/wordprocessingDrawing" xmlns:w10="urn:schemas-microsoft-com:office:word" xmlns:w="http://schemas.openxmlformats.org/wordprocessingml/2006/main" xmlns:w14="http://schemas.microsoft.com/office/word/2010/wordml" xmlns:w15="http://schemas.microsoft.com/office/word/2012/wordml" xmlns:w16cex="http://schemas.microsoft.com/office/word/2018/wordml/cex" xmlns:w16cid="http://schemas.microsoft.com/office/word/2016/wordml/cid" xmlns:w16="http://schemas.microsoft.com/office/word/2018/wordml" xmlns:w16sdtdh="http://schemas.microsoft.com/office/word/2020/wordml/sdtdatahash" xmlns:w16se="http://schemas.microsoft.com/office/word/2015/wordml/symex" xmlns:wpg="http://schemas.microsoft.com/office/word/2010/wordprocessingGroup" xmlns:wpi="http://schemas.microsoft.com/office/word/2010/wordprocessingInk" xmlns:wne="http://schemas.microsoft.com/office/word/2006/wordml" xmlns:wps="http://schemas.microsoft.com/office/word/2010/wordprocessingShape" mc:Ignorable="w14 w15 w16se w16cid w16 w16cex w16sdtdh wp14">
   <w:endnote w:type="separator" w:id="-1">
     <w:p>
       <w:pPr>
@@ -414,7 +697,7 @@
 </file>
 
 <file path=word/footnotes.xml><?xml version="1.0" encoding="utf-8"?>
-<w:footnotes xmlns:wpc="http://schemas.microsoft.com/office/word/2010/wordprocessingCanvas" xmlns:cx="http://schemas.microsoft.com/office/drawing/2014/chartex" xmlns:cx1="http://schemas.microsoft.com/office/drawing/2015/9/8/chartex" xmlns:cx2="http://schemas.microsoft.com/office/drawing/2015/10/21/chartex" xmlns:cx3="http://schemas.microsoft.com/office/drawing/2016/5/9/chartex" xmlns:cx4="http://schemas.microsoft.com/office/drawing/2016/5/10/chartex" xmlns:cx5="http://schemas.microsoft.com/office/drawing/2016/5/11/chartex" xmlns:cx6="http://schemas.microsoft.com/office/drawing/2016/5/12/chartex" xmlns:cx7="http://schemas.microsoft.com/office/drawing/2016/5/13/chartex" xmlns:cx8="http://schemas.microsoft.com/office/drawing/2016/5/14/chartex" xmlns:mc="http://schemas.openxmlformats.org/markup-compatibility/2006" xmlns:aink="http://schemas.microsoft.com/office/drawing/2016/ink" xmlns:am3d="http://schemas.microsoft.com/office/drawing/2017/model3d" xmlns:o="urn:schemas-microsoft-com:office:office" xmlns:r="http://schemas.openxmlformats.org/officeDocument/2006/relationships" xmlns:m="http://schemas.openxmlformats.org/officeDocument/2006/math" xmlns:v="urn:schemas-microsoft-com:vml" xmlns:wp14="http://schemas.microsoft.com/office/word/2010/wordprocessingDrawing" xmlns:wp="http://schemas.openxmlformats.org/drawingml/2006/wordprocessingDrawing" xmlns:w10="urn:schemas-microsoft-com:office:word" xmlns:w="http://schemas.openxmlformats.org/wordprocessingml/2006/main" xmlns:w14="http://schemas.microsoft.com/office/word/2010/wordml" xmlns:w15="http://schemas.microsoft.com/office/word/2012/wordml" xmlns:w16cex="http://schemas.microsoft.com/office/word/2018/wordml/cex" xmlns:w16cid="http://schemas.microsoft.com/office/word/2016/wordml/cid" xmlns:w16="http://schemas.microsoft.com/office/word/2018/wordml" xmlns:w16sdtdh="http://schemas.microsoft.com/office/word/2020/wordml/sdtdatahash" xmlns:w16se="http://schemas.microsoft.com/office/word/2015/wordml/symex" xmlns:wpg="http://schemas.microsoft.com/office/word/2010/wordprocessingGroup" xmlns:wpi="http://schemas.microsoft.com/office/word/2010/wordprocessingInk" xmlns:wne="http://schemas.microsoft.com/office/word/2006/wordml" xmlns:wps="http://schemas.microsoft.com/office/word/2010/wordprocessingShape" mc:Ignorable="w14 w15 w16se w16cid w16 w16cex w16sdtdh wp14">
+<w:footnotes xmlns:wpc="http://schemas.microsoft.com/office/word/2010/wordprocessingCanvas" xmlns:cx="http://schemas.microsoft.com/office/drawing/2014/chartex" xmlns:cx1="http://schemas.microsoft.com/office/drawing/2015/9/8/chartex" xmlns:cx2="http://schemas.microsoft.com/office/drawing/2015/10/21/chartex" xmlns:cx3="http://schemas.microsoft.com/office/drawing/2016/5/9/chartex" xmlns:cx4="http://schemas.microsoft.com/office/drawing/2016/5/10/chartex" xmlns:cx5="http://schemas.microsoft.com/office/drawing/2016/5/11/chartex" xmlns:cx6="http://schemas.microsoft.com/office/drawing/2016/5/12/chartex" xmlns:cx7="http://schemas.microsoft.com/office/drawing/2016/5/13/chartex" xmlns:cx8="http://schemas.microsoft.com/office/drawing/2016/5/14/chartex" xmlns:mc="http://schemas.openxmlformats.org/markup-compatibility/2006" xmlns:aink="http://schemas.microsoft.com/office/drawing/2016/ink" xmlns:am3d="http://schemas.microsoft.com/office/drawing/2017/model3d" xmlns:o="urn:schemas-microsoft-com:office:office" xmlns:oel="http://schemas.microsoft.com/office/2019/extlst" xmlns:r="http://schemas.openxmlformats.org/officeDocument/2006/relationships" xmlns:m="http://schemas.openxmlformats.org/officeDocument/2006/math" xmlns:v="urn:schemas-microsoft-com:vml" xmlns:wp14="http://schemas.microsoft.com/office/word/2010/wordprocessingDrawing" xmlns:wp="http://schemas.openxmlformats.org/drawingml/2006/wordprocessingDrawing" xmlns:w10="urn:schemas-microsoft-com:office:word" xmlns:w="http://schemas.openxmlformats.org/wordprocessingml/2006/main" xmlns:w14="http://schemas.microsoft.com/office/word/2010/wordml" xmlns:w15="http://schemas.microsoft.com/office/word/2012/wordml" xmlns:w16cex="http://schemas.microsoft.com/office/word/2018/wordml/cex" xmlns:w16cid="http://schemas.microsoft.com/office/word/2016/wordml/cid" xmlns:w16="http://schemas.microsoft.com/office/word/2018/wordml" xmlns:w16sdtdh="http://schemas.microsoft.com/office/word/2020/wordml/sdtdatahash" xmlns:w16se="http://schemas.microsoft.com/office/word/2015/wordml/symex" xmlns:wpg="http://schemas.microsoft.com/office/word/2010/wordprocessingGroup" xmlns:wpi="http://schemas.microsoft.com/office/word/2010/wordprocessingInk" xmlns:wne="http://schemas.microsoft.com/office/word/2006/wordml" xmlns:wps="http://schemas.microsoft.com/office/word/2010/wordprocessingShape" mc:Ignorable="w14 w15 w16se w16cid w16 w16cex w16sdtdh wp14">
   <w:footnote w:type="separator" w:id="-1">
     <w:p>
       <w:pPr>
@@ -439,7 +722,7 @@
 </file>
 
 <file path=word/numbering.xml><?xml version="1.0" encoding="utf-8"?>
-<w:numbering xmlns:wpc="http://schemas.microsoft.com/office/word/2010/wordprocessingCanvas" xmlns:cx="http://schemas.microsoft.com/office/drawing/2014/chartex" xmlns:cx1="http://schemas.microsoft.com/office/drawing/2015/9/8/chartex" xmlns:cx2="http://schemas.microsoft.com/office/drawing/2015/10/21/chartex" xmlns:cx3="http://schemas.microsoft.com/office/drawing/2016/5/9/chartex" xmlns:cx4="http://schemas.microsoft.com/office/drawing/2016/5/10/chartex" xmlns:cx5="http://schemas.microsoft.com/office/drawing/2016/5/11/chartex" xmlns:cx6="http://schemas.microsoft.com/office/drawing/2016/5/12/chartex" xmlns:cx7="http://schemas.microsoft.com/office/drawing/2016/5/13/chartex" xmlns:cx8="http://schemas.microsoft.com/office/drawing/2016/5/14/chartex" xmlns:mc="http://schemas.openxmlformats.org/markup-compatibility/2006" xmlns:aink="http://schemas.microsoft.com/office/drawing/2016/ink" xmlns:am3d="http://schemas.microsoft.com/office/drawing/2017/model3d" xmlns:o="urn:schemas-microsoft-com:office:office" xmlns:r="http://schemas.openxmlformats.org/officeDocument/2006/relationships" xmlns:m="http://schemas.openxmlformats.org/officeDocument/2006/math" xmlns:v="urn:schemas-microsoft-com:vml" xmlns:wp14="http://schemas.microsoft.com/office/word/2010/wordprocessingDrawing" xmlns:wp="http://schemas.openxmlformats.org/drawingml/2006/wordprocessingDrawing" xmlns:w10="urn:schemas-microsoft-com:office:word" xmlns:w="http://schemas.openxmlformats.org/wordprocessingml/2006/main" xmlns:w14="http://schemas.microsoft.com/office/word/2010/wordml" xmlns:w15="http://schemas.microsoft.com/office/word/2012/wordml" xmlns:w16cex="http://schemas.microsoft.com/office/word/2018/wordml/cex" xmlns:w16cid="http://schemas.microsoft.com/office/word/2016/wordml/cid" xmlns:w16="http://schemas.microsoft.com/office/word/2018/wordml" xmlns:w16sdtdh="http://schemas.microsoft.com/office/word/2020/wordml/sdtdatahash" xmlns:w16se="http://schemas.microsoft.com/office/word/2015/wordml/symex" xmlns:wpg="http://schemas.microsoft.com/office/word/2010/wordprocessingGroup" xmlns:wpi="http://schemas.microsoft.com/office/word/2010/wordprocessingInk" xmlns:wne="http://schemas.microsoft.com/office/word/2006/wordml" xmlns:wps="http://schemas.microsoft.com/office/word/2010/wordprocessingShape" mc:Ignorable="w14 w15 w16se w16cid w16 w16cex w16sdtdh wp14">
+<w:numbering xmlns:wpc="http://schemas.microsoft.com/office/word/2010/wordprocessingCanvas" xmlns:cx="http://schemas.microsoft.com/office/drawing/2014/chartex" xmlns:cx1="http://schemas.microsoft.com/office/drawing/2015/9/8/chartex" xmlns:cx2="http://schemas.microsoft.com/office/drawing/2015/10/21/chartex" xmlns:cx3="http://schemas.microsoft.com/office/drawing/2016/5/9/chartex" xmlns:cx4="http://schemas.microsoft.com/office/drawing/2016/5/10/chartex" xmlns:cx5="http://schemas.microsoft.com/office/drawing/2016/5/11/chartex" xmlns:cx6="http://schemas.microsoft.com/office/drawing/2016/5/12/chartex" xmlns:cx7="http://schemas.microsoft.com/office/drawing/2016/5/13/chartex" xmlns:cx8="http://schemas.microsoft.com/office/drawing/2016/5/14/chartex" xmlns:mc="http://schemas.openxmlformats.org/markup-compatibility/2006" xmlns:aink="http://schemas.microsoft.com/office/drawing/2016/ink" xmlns:am3d="http://schemas.microsoft.com/office/drawing/2017/model3d" xmlns:o="urn:schemas-microsoft-com:office:office" xmlns:oel="http://schemas.microsoft.com/office/2019/extlst" xmlns:r="http://schemas.openxmlformats.org/officeDocument/2006/relationships" xmlns:m="http://schemas.openxmlformats.org/officeDocument/2006/math" xmlns:v="urn:schemas-microsoft-com:vml" xmlns:wp14="http://schemas.microsoft.com/office/word/2010/wordprocessingDrawing" xmlns:wp="http://schemas.openxmlformats.org/drawingml/2006/wordprocessingDrawing" xmlns:w10="urn:schemas-microsoft-com:office:word" xmlns:w="http://schemas.openxmlformats.org/wordprocessingml/2006/main" xmlns:w14="http://schemas.microsoft.com/office/word/2010/wordml" xmlns:w15="http://schemas.microsoft.com/office/word/2012/wordml" xmlns:w16cex="http://schemas.microsoft.com/office/word/2018/wordml/cex" xmlns:w16cid="http://schemas.microsoft.com/office/word/2016/wordml/cid" xmlns:w16="http://schemas.microsoft.com/office/word/2018/wordml" xmlns:w16sdtdh="http://schemas.microsoft.com/office/word/2020/wordml/sdtdatahash" xmlns:w16se="http://schemas.microsoft.com/office/word/2015/wordml/symex" xmlns:wpg="http://schemas.microsoft.com/office/word/2010/wordprocessingGroup" xmlns:wpi="http://schemas.microsoft.com/office/word/2010/wordprocessingInk" xmlns:wne="http://schemas.microsoft.com/office/word/2006/wordml" xmlns:wps="http://schemas.microsoft.com/office/word/2010/wordprocessingShape" mc:Ignorable="w14 w15 w16se w16cid w16 w16cex w16sdtdh wp14">
   <w:abstractNum w:abstractNumId="0" w15:restartNumberingAfterBreak="0">
     <w:nsid w:val="FFFFFF89"/>
     <w:multiLevelType w:val="singleLevel"/>
@@ -461,7 +744,7 @@
       </w:rPr>
     </w:lvl>
   </w:abstractNum>
-  <w:num w:numId="1">
+  <w:num w:numId="1" w16cid:durableId="1398355312">
     <w:abstractNumId w:val="0"/>
   </w:num>
 </w:numbering>

</xml_diff>